<commit_message>
Added Module 2 ERD Word document
</commit_message>
<xml_diff>
--- a/module-2/Smith-Module2.docx
+++ b/module-2/Smith-Module2.docx
@@ -8,10 +8,10 @@
           <w:noProof/>
         </w:rPr>
         <w:drawing>
-          <wp:inline distT="0" distB="0" distL="0" distR="0" wp14:anchorId="332F2704" wp14:editId="178EC253">
-            <wp:extent cx="6120130" cy="5304155"/>
+          <wp:inline distT="0" distB="0" distL="0" distR="0" wp14:anchorId="2BAE4BCD" wp14:editId="5F9A407D">
+            <wp:extent cx="6120130" cy="4992370"/>
             <wp:effectExtent l="0" t="0" r="0" b="0"/>
-            <wp:docPr id="735504147" name="Picture 1" descr="A diagram of a folder&#10;&#10;AI-generated content may be incorrect."/>
+            <wp:docPr id="207759608" name="Picture 1" descr="A diagram of a folder&#10;&#10;AI-generated content may be incorrect."/>
             <wp:cNvGraphicFramePr>
               <a:graphicFrameLocks xmlns:a="http://schemas.openxmlformats.org/drawingml/2006/main" noChangeAspect="1"/>
             </wp:cNvGraphicFramePr>
@@ -19,7 +19,7 @@
               <a:graphicData uri="http://schemas.openxmlformats.org/drawingml/2006/picture">
                 <pic:pic xmlns:pic="http://schemas.openxmlformats.org/drawingml/2006/picture">
                   <pic:nvPicPr>
-                    <pic:cNvPr id="735504147" name="Picture 1" descr="A diagram of a folder&#10;&#10;AI-generated content may be incorrect."/>
+                    <pic:cNvPr id="207759608" name="Picture 1" descr="A diagram of a folder&#10;&#10;AI-generated content may be incorrect."/>
                     <pic:cNvPicPr/>
                   </pic:nvPicPr>
                   <pic:blipFill>
@@ -31,7 +31,7 @@
                   <pic:spPr>
                     <a:xfrm>
                       <a:off x="0" y="0"/>
-                      <a:ext cx="6120130" cy="5304155"/>
+                      <a:ext cx="6120130" cy="4992370"/>
                     </a:xfrm>
                     <a:prstGeom prst="rect">
                       <a:avLst/>

</xml_diff>